<commit_message>
Actividad practica laravel 22/11/2022
</commit_message>
<xml_diff>
--- a/00-Frameworks/01- Laravel/02-Estructura de carpetas en proyecto laravel/03-Bases de datos/04- Creacion de modelos - Introducir registros con eloquent.docx
+++ b/00-Frameworks/01- Laravel/02-Estructura de carpetas en proyecto laravel/03-Bases de datos/04- Creacion de modelos - Introducir registros con eloquent.docx
@@ -1,27 +1,11 @@
 
 <file path=word/document.xml><?xml version="1.0" encoding="utf-8"?>
-<w:document xmlns:wpc="http://schemas.microsoft.com/office/word/2010/wordprocessingCanvas" xmlns:cx="http://schemas.microsoft.com/office/drawing/2014/chartex" xmlns:cx1="http://schemas.microsoft.com/office/drawing/2015/9/8/chartex" xmlns:cx2="http://schemas.microsoft.com/office/drawing/2015/10/21/chartex" xmlns:cx3="http://schemas.microsoft.com/office/drawing/2016/5/9/chartex" xmlns:cx4="http://schemas.microsoft.com/office/drawing/2016/5/10/chartex" xmlns:cx5="http://schemas.microsoft.com/office/drawing/2016/5/11/chartex" xmlns:cx6="http://schemas.microsoft.com/office/drawing/2016/5/12/chartex" xmlns:cx7="http://schemas.microsoft.com/office/drawing/2016/5/13/chartex" xmlns:cx8="http://schemas.microsoft.com/office/drawing/2016/5/14/chartex" xmlns:mc="http://schemas.openxmlformats.org/markup-compatibility/2006" xmlns:aink="http://schemas.microsoft.com/office/drawing/2016/ink" xmlns:am3d="http://schemas.microsoft.com/office/drawing/2017/model3d" xmlns:o="urn:schemas-microsoft-com:office:office" xmlns:oel="http://schemas.microsoft.com/office/2019/extlst" xmlns:r="http://schemas.openxmlformats.org/officeDocument/2006/relationships" xmlns:m="http://schemas.openxmlformats.org/officeDocument/2006/math" xmlns:v="urn:schemas-microsoft-com:vml" xmlns:wp14="http://schemas.microsoft.com/office/word/2010/wordprocessingDrawing" xmlns:wp="http://schemas.openxmlformats.org/drawingml/2006/wordprocessingDrawing" xmlns:w10="urn:schemas-microsoft-com:office:word" xmlns:w="http://schemas.openxmlformats.org/wordprocessingml/2006/main" xmlns:w14="http://schemas.microsoft.com/office/word/2010/wordml" xmlns:w15="http://schemas.microsoft.com/office/word/2012/wordml" xmlns:w16cex="http://schemas.microsoft.com/office/word/2018/wordml/cex" xmlns:w16cid="http://schemas.microsoft.com/office/word/2016/wordml/cid" xmlns:w16="http://schemas.microsoft.com/office/word/2018/wordml" xmlns:w16sdtdh="http://schemas.microsoft.com/office/word/2020/wordml/sdtdatahash" xmlns:w16se="http://schemas.microsoft.com/office/word/2015/wordml/symex" xmlns:wpg="http://schemas.microsoft.com/office/word/2010/wordprocessingGroup" xmlns:wpi="http://schemas.microsoft.com/office/word/2010/wordprocessingInk" xmlns:wne="http://schemas.microsoft.com/office/word/2006/wordml" xmlns:wps="http://schemas.microsoft.com/office/word/2010/wordprocessingShape" mc:Ignorable="w14 w15 w16se w16cid w16 w16cex w16sdtdh wp14">
+<w:document xmlns:wpc="http://schemas.microsoft.com/office/word/2010/wordprocessingCanvas" xmlns:cx="http://schemas.microsoft.com/office/drawing/2014/chartex" xmlns:cx1="http://schemas.microsoft.com/office/drawing/2015/9/8/chartex" xmlns:cx2="http://schemas.microsoft.com/office/drawing/2015/10/21/chartex" xmlns:cx3="http://schemas.microsoft.com/office/drawing/2016/5/9/chartex" xmlns:cx4="http://schemas.microsoft.com/office/drawing/2016/5/10/chartex" xmlns:cx5="http://schemas.microsoft.com/office/drawing/2016/5/11/chartex" xmlns:cx6="http://schemas.microsoft.com/office/drawing/2016/5/12/chartex" xmlns:cx7="http://schemas.microsoft.com/office/drawing/2016/5/13/chartex" xmlns:cx8="http://schemas.microsoft.com/office/drawing/2016/5/14/chartex" xmlns:mc="http://schemas.openxmlformats.org/markup-compatibility/2006" xmlns:aink="http://schemas.microsoft.com/office/drawing/2016/ink" xmlns:am3d="http://schemas.microsoft.com/office/drawing/2017/model3d" xmlns:o="urn:schemas-microsoft-com:office:office" xmlns:r="http://schemas.openxmlformats.org/officeDocument/2006/relationships" xmlns:m="http://schemas.openxmlformats.org/officeDocument/2006/math" xmlns:v="urn:schemas-microsoft-com:vml" xmlns:wp14="http://schemas.microsoft.com/office/word/2010/wordprocessingDrawing" xmlns:wp="http://schemas.openxmlformats.org/drawingml/2006/wordprocessingDrawing" xmlns:w10="urn:schemas-microsoft-com:office:word" xmlns:w="http://schemas.openxmlformats.org/wordprocessingml/2006/main" xmlns:w14="http://schemas.microsoft.com/office/word/2010/wordml" xmlns:w15="http://schemas.microsoft.com/office/word/2012/wordml" xmlns:w16cex="http://schemas.microsoft.com/office/word/2018/wordml/cex" xmlns:w16cid="http://schemas.microsoft.com/office/word/2016/wordml/cid" xmlns:w16="http://schemas.microsoft.com/office/word/2018/wordml" xmlns:w16sdtdh="http://schemas.microsoft.com/office/word/2020/wordml/sdtdatahash" xmlns:w16se="http://schemas.microsoft.com/office/word/2015/wordml/symex" xmlns:wpg="http://schemas.microsoft.com/office/word/2010/wordprocessingGroup" xmlns:wpi="http://schemas.microsoft.com/office/word/2010/wordprocessingInk" xmlns:wne="http://schemas.microsoft.com/office/word/2006/wordml" xmlns:wps="http://schemas.microsoft.com/office/word/2010/wordprocessingShape" mc:Ignorable="w14 w15 w16se w16cid w16 w16cex w16sdtdh wp14">
   <w:body>
     <w:p/>
     <w:p>
       <w:r>
-        <w:t>Laravel modifica los registros utilizando un ORM (</w:t>
-      </w:r>
-      <w:proofErr w:type="spellStart"/>
-      <w:r>
-        <w:t>eloquent</w:t>
-      </w:r>
-      <w:proofErr w:type="spellEnd"/>
-      <w:r>
-        <w:t xml:space="preserve">) lo cual es una herramienta que nos permite tratar a los registros como objetos sin llegar a tener que hacer ninguna consulta </w:t>
-      </w:r>
-      <w:proofErr w:type="spellStart"/>
-      <w:r>
-        <w:t>sql</w:t>
-      </w:r>
-      <w:proofErr w:type="spellEnd"/>
-      <w:r>
-        <w:t xml:space="preserve"> </w:t>
+        <w:t xml:space="preserve">Laravel modifica los registros utilizando un ORM (eloquent) lo cual es una herramienta que nos permite tratar a los registros como objetos sin llegar a tener que hacer ninguna consulta sql </w:t>
       </w:r>
     </w:p>
     <w:p/>
@@ -68,159 +52,38 @@
         <w:t>Un modelo se encarga de apuntar a que tabla se enviaran los registros</w:t>
       </w:r>
       <w:r>
-        <w:t xml:space="preserve">, lo </w:t>
-      </w:r>
-      <w:proofErr w:type="spellStart"/>
-      <w:r>
-        <w:t>utiliazara</w:t>
-      </w:r>
-      <w:proofErr w:type="spellEnd"/>
-      <w:r>
-        <w:t xml:space="preserve"> por tanto el medio por el que se introduzcan los datos para saber a </w:t>
-      </w:r>
-      <w:proofErr w:type="spellStart"/>
-      <w:r>
-        <w:t>que</w:t>
-      </w:r>
-      <w:proofErr w:type="spellEnd"/>
-      <w:r>
-        <w:t xml:space="preserve"> tabla debe mandarlos y si debe hacer sobre estos datos alguna modificación. </w:t>
-      </w:r>
-    </w:p>
-    <w:p>
-      <w:r>
-        <w:t xml:space="preserve">Para utilizar </w:t>
-      </w:r>
-      <w:proofErr w:type="spellStart"/>
-      <w:r>
-        <w:t>eloquent</w:t>
-      </w:r>
-      <w:proofErr w:type="spellEnd"/>
-      <w:r>
-        <w:t xml:space="preserve"> lo primero es crear un modelo, para ello ejecutamos el siguiente comando: </w:t>
-      </w:r>
-      <w:proofErr w:type="spellStart"/>
-      <w:r>
-        <w:t>php</w:t>
-      </w:r>
-      <w:proofErr w:type="spellEnd"/>
-      <w:r>
-        <w:t xml:space="preserve"> </w:t>
-      </w:r>
-      <w:proofErr w:type="spellStart"/>
-      <w:r>
-        <w:t>artisan</w:t>
-      </w:r>
-      <w:proofErr w:type="spellEnd"/>
-      <w:r>
-        <w:t xml:space="preserve"> </w:t>
-      </w:r>
-      <w:proofErr w:type="spellStart"/>
-      <w:proofErr w:type="gramStart"/>
-      <w:r>
-        <w:t>make:model</w:t>
-      </w:r>
-      <w:proofErr w:type="spellEnd"/>
-      <w:proofErr w:type="gramEnd"/>
-      <w:r>
-        <w:t xml:space="preserve"> </w:t>
-      </w:r>
-      <w:proofErr w:type="spellStart"/>
-      <w:r>
-        <w:t>nombredelmodelo</w:t>
-      </w:r>
-      <w:proofErr w:type="spellEnd"/>
-      <w:r>
-        <w:t xml:space="preserve">   / Esto crea un archivo dentro de la carpeta </w:t>
-      </w:r>
-    </w:p>
-    <w:p>
-      <w:r>
-        <w:t xml:space="preserve">Para simular la entrada de registros utilizaremos </w:t>
-      </w:r>
-      <w:proofErr w:type="spellStart"/>
-      <w:r>
-        <w:t>tinker</w:t>
-      </w:r>
-      <w:proofErr w:type="spellEnd"/>
-      <w:r>
-        <w:t xml:space="preserve"> el cual se activa ejecut</w:t>
+        <w:t xml:space="preserve">, lo utiliazara por tanto el medio por el que se introduzcan los datos para saber a que tabla debe mandarlos y si debe hacer sobre estos datos alguna modificación. </w:t>
+      </w:r>
+    </w:p>
+    <w:p>
+      <w:r>
+        <w:t xml:space="preserve">Para utilizar eloquent lo primero es crear un modelo, para ello ejecutamos el siguiente comando: php artisan make:model nombredelmodelo   / Esto crea un archivo dentro de la carpeta </w:t>
+      </w:r>
+    </w:p>
+    <w:p>
+      <w:r>
+        <w:t>Para simular la entrada de registros utilizaremos tinker el cual se activa ejecut</w:t>
       </w:r>
       <w:r>
         <w:t>ando</w:t>
       </w:r>
       <w:r>
-        <w:t xml:space="preserve"> el siguiente comando: </w:t>
-      </w:r>
-      <w:proofErr w:type="spellStart"/>
-      <w:r>
-        <w:t>php</w:t>
-      </w:r>
-      <w:proofErr w:type="spellEnd"/>
-      <w:r>
-        <w:t xml:space="preserve"> </w:t>
-      </w:r>
-      <w:proofErr w:type="spellStart"/>
-      <w:r>
-        <w:t>artisan</w:t>
-      </w:r>
-      <w:proofErr w:type="spellEnd"/>
-      <w:r>
-        <w:t xml:space="preserve"> </w:t>
-      </w:r>
-      <w:proofErr w:type="spellStart"/>
-      <w:r>
-        <w:t>tinker</w:t>
-      </w:r>
-      <w:proofErr w:type="spellEnd"/>
-      <w:r>
-        <w:t xml:space="preserve"> (para salir de </w:t>
-      </w:r>
-      <w:proofErr w:type="spellStart"/>
-      <w:r>
-        <w:t>tinker</w:t>
-      </w:r>
-      <w:proofErr w:type="spellEnd"/>
-      <w:r>
-        <w:t xml:space="preserve"> solo ponemos </w:t>
-      </w:r>
-      <w:proofErr w:type="spellStart"/>
-      <w:r>
-        <w:t>exit</w:t>
-      </w:r>
-      <w:proofErr w:type="spellEnd"/>
-      <w:r>
-        <w:t>)</w:t>
+        <w:t xml:space="preserve"> el siguiente comando: php artisan tinker (para salir de tinker solo ponemos exit)</w:t>
       </w:r>
       <w:r>
         <w:t xml:space="preserve">. Luego ejecutamos el modelo que queremos usar con la ruta </w:t>
       </w:r>
       <w:r>
-        <w:t>use App\</w:t>
-      </w:r>
-      <w:proofErr w:type="spellStart"/>
-      <w:r>
-        <w:t>Models</w:t>
-      </w:r>
-      <w:proofErr w:type="spellEnd"/>
-      <w:r>
-        <w:t>\</w:t>
-      </w:r>
-      <w:proofErr w:type="spellStart"/>
+        <w:t>use App\Models\</w:t>
+      </w:r>
       <w:r>
         <w:t>nombredelmodeloautilizar</w:t>
       </w:r>
-      <w:proofErr w:type="spellEnd"/>
-      <w:proofErr w:type="gramStart"/>
       <w:r>
         <w:t>;</w:t>
       </w:r>
       <w:r>
-        <w:t xml:space="preserve"> .</w:t>
-      </w:r>
-      <w:proofErr w:type="gramEnd"/>
-      <w:r>
-        <w:t xml:space="preserve"> </w:t>
+        <w:t xml:space="preserve"> . </w:t>
       </w:r>
       <w:r>
         <w:t xml:space="preserve">Una vez hecho esto creamos una instancia a la que le añadiremos posteriormente propiedades con la sentencia $nombre de instancia = new nombre de la clase de nuestro modelo. </w:t>
@@ -229,15 +92,7 @@
     <w:p/>
     <w:p>
       <w:r>
-        <w:t xml:space="preserve">ES IMPORTANTE QUE LA CLASE SEA EL SINGULAR DE EL NOMBRE DE LA BASE DE DATOS A RELLENAR ES DECIR SI LA CLASE ES CURSOS LOS DATOS SE VOLCARAN EN </w:t>
-      </w:r>
-      <w:proofErr w:type="gramStart"/>
-      <w:r>
-        <w:t>LA BD</w:t>
-      </w:r>
-      <w:proofErr w:type="gramEnd"/>
-      <w:r>
-        <w:t xml:space="preserve"> CURSOS</w:t>
+        <w:t>ES IMPORTANTE QUE LA CLASE SEA EL SINGULAR DE EL NOMBRE DE LA BASE DE DATOS A RELLENAR ES DECIR SI LA CLASE ES CURSOS LOS DATOS SE VOLCARAN EN LA BD CURSOS</w:t>
       </w:r>
     </w:p>
     <w:p/>
@@ -299,23 +154,7 @@
     <w:p/>
     <w:p>
       <w:r>
-        <w:t xml:space="preserve">En caso de no querer usar esta convención, deberemos introducir dentro de la clase cursos la sentencia </w:t>
-      </w:r>
-      <w:proofErr w:type="spellStart"/>
-      <w:r>
-        <w:t>protected</w:t>
-      </w:r>
-      <w:proofErr w:type="spellEnd"/>
-      <w:r>
-        <w:t xml:space="preserve"> $table = “</w:t>
-      </w:r>
-      <w:proofErr w:type="spellStart"/>
-      <w:r>
-        <w:t>nombredelatablaagestionar</w:t>
-      </w:r>
-      <w:proofErr w:type="spellEnd"/>
-      <w:r>
-        <w:t>”</w:t>
+        <w:t>En caso de no querer usar esta convención, deberemos introducir dentro de la clase cursos la sentencia protected $table = “nombredelatablaagestionar”</w:t>
       </w:r>
     </w:p>
     <w:p/>
@@ -446,44 +285,16 @@
     </w:p>
     <w:p>
       <w:r>
-        <w:t>Una vez hemos creado el objeto y siempre que coincida con las columnas que hay en la base de datos podemos enviarlo con la línea $nombre de la variable-&gt;</w:t>
-      </w:r>
-      <w:proofErr w:type="spellStart"/>
-      <w:proofErr w:type="gramStart"/>
-      <w:r>
-        <w:t>save</w:t>
-      </w:r>
-      <w:proofErr w:type="spellEnd"/>
-      <w:r>
-        <w:t>(</w:t>
-      </w:r>
-      <w:proofErr w:type="gramEnd"/>
-      <w:r>
-        <w:t>);</w:t>
-      </w:r>
-    </w:p>
-    <w:p>
-      <w:r>
-        <w:t>Una vez esta salvado podemos seguir accediendo a este valor para cambiar sus propiedades y volver a hacer $nombre de la variable-&gt;</w:t>
-      </w:r>
-      <w:proofErr w:type="spellStart"/>
-      <w:proofErr w:type="gramStart"/>
-      <w:r>
-        <w:t>save</w:t>
-      </w:r>
-      <w:proofErr w:type="spellEnd"/>
-      <w:r>
-        <w:t>(</w:t>
-      </w:r>
-      <w:proofErr w:type="gramEnd"/>
-      <w:r>
-        <w:t xml:space="preserve">); para guardar los cambios. Laravel entenderá que queremos actualizar al encontrar un elemento id, y lo </w:t>
-      </w:r>
-      <w:proofErr w:type="gramStart"/>
-      <w:r>
-        <w:t>actualizara</w:t>
-      </w:r>
-      <w:proofErr w:type="gramEnd"/>
+        <w:t>Una vez hemos creado el objeto y siempre que coincida con las columnas que hay en la base de datos podemos enviarlo con la línea $nombre de la variable-&gt;save();</w:t>
+      </w:r>
+    </w:p>
+    <w:p>
+      <w:r>
+        <w:t xml:space="preserve">Una vez esta salvado podemos seguir accediendo a este valor para cambiar sus propiedades y volver a hacer $nombre de la variable-&gt;save(); para guardar los cambios. Laravel entenderá que queremos actualizar al encontrar un elemento id, y lo </w:t>
+      </w:r>
+      <w:r>
+        <w:t>actualizará</w:t>
+      </w:r>
       <w:r>
         <w:t xml:space="preserve"> ese registro. </w:t>
       </w:r>
@@ -502,7 +313,7 @@
 </file>
 
 <file path=word/endnotes.xml><?xml version="1.0" encoding="utf-8"?>
-<w:endnotes xmlns:wpc="http://schemas.microsoft.com/office/word/2010/wordprocessingCanvas" xmlns:cx="http://schemas.microsoft.com/office/drawing/2014/chartex" xmlns:cx1="http://schemas.microsoft.com/office/drawing/2015/9/8/chartex" xmlns:cx2="http://schemas.microsoft.com/office/drawing/2015/10/21/chartex" xmlns:cx3="http://schemas.microsoft.com/office/drawing/2016/5/9/chartex" xmlns:cx4="http://schemas.microsoft.com/office/drawing/2016/5/10/chartex" xmlns:cx5="http://schemas.microsoft.com/office/drawing/2016/5/11/chartex" xmlns:cx6="http://schemas.microsoft.com/office/drawing/2016/5/12/chartex" xmlns:cx7="http://schemas.microsoft.com/office/drawing/2016/5/13/chartex" xmlns:cx8="http://schemas.microsoft.com/office/drawing/2016/5/14/chartex" xmlns:mc="http://schemas.openxmlformats.org/markup-compatibility/2006" xmlns:aink="http://schemas.microsoft.com/office/drawing/2016/ink" xmlns:am3d="http://schemas.microsoft.com/office/drawing/2017/model3d" xmlns:o="urn:schemas-microsoft-com:office:office" xmlns:oel="http://schemas.microsoft.com/office/2019/extlst" xmlns:r="http://schemas.openxmlformats.org/officeDocument/2006/relationships" xmlns:m="http://schemas.openxmlformats.org/officeDocument/2006/math" xmlns:v="urn:schemas-microsoft-com:vml" xmlns:wp14="http://schemas.microsoft.com/office/word/2010/wordprocessingDrawing" xmlns:wp="http://schemas.openxmlformats.org/drawingml/2006/wordprocessingDrawing" xmlns:w10="urn:schemas-microsoft-com:office:word" xmlns:w="http://schemas.openxmlformats.org/wordprocessingml/2006/main" xmlns:w14="http://schemas.microsoft.com/office/word/2010/wordml" xmlns:w15="http://schemas.microsoft.com/office/word/2012/wordml" xmlns:w16cex="http://schemas.microsoft.com/office/word/2018/wordml/cex" xmlns:w16cid="http://schemas.microsoft.com/office/word/2016/wordml/cid" xmlns:w16="http://schemas.microsoft.com/office/word/2018/wordml" xmlns:w16sdtdh="http://schemas.microsoft.com/office/word/2020/wordml/sdtdatahash" xmlns:w16se="http://schemas.microsoft.com/office/word/2015/wordml/symex" xmlns:wpg="http://schemas.microsoft.com/office/word/2010/wordprocessingGroup" xmlns:wpi="http://schemas.microsoft.com/office/word/2010/wordprocessingInk" xmlns:wne="http://schemas.microsoft.com/office/word/2006/wordml" xmlns:wps="http://schemas.microsoft.com/office/word/2010/wordprocessingShape" mc:Ignorable="w14 w15 w16se w16cid w16 w16cex w16sdtdh wp14">
+<w:endnotes xmlns:wpc="http://schemas.microsoft.com/office/word/2010/wordprocessingCanvas" xmlns:cx="http://schemas.microsoft.com/office/drawing/2014/chartex" xmlns:cx1="http://schemas.microsoft.com/office/drawing/2015/9/8/chartex" xmlns:cx2="http://schemas.microsoft.com/office/drawing/2015/10/21/chartex" xmlns:cx3="http://schemas.microsoft.com/office/drawing/2016/5/9/chartex" xmlns:cx4="http://schemas.microsoft.com/office/drawing/2016/5/10/chartex" xmlns:cx5="http://schemas.microsoft.com/office/drawing/2016/5/11/chartex" xmlns:cx6="http://schemas.microsoft.com/office/drawing/2016/5/12/chartex" xmlns:cx7="http://schemas.microsoft.com/office/drawing/2016/5/13/chartex" xmlns:cx8="http://schemas.microsoft.com/office/drawing/2016/5/14/chartex" xmlns:mc="http://schemas.openxmlformats.org/markup-compatibility/2006" xmlns:aink="http://schemas.microsoft.com/office/drawing/2016/ink" xmlns:am3d="http://schemas.microsoft.com/office/drawing/2017/model3d" xmlns:o="urn:schemas-microsoft-com:office:office" xmlns:r="http://schemas.openxmlformats.org/officeDocument/2006/relationships" xmlns:m="http://schemas.openxmlformats.org/officeDocument/2006/math" xmlns:v="urn:schemas-microsoft-com:vml" xmlns:wp14="http://schemas.microsoft.com/office/word/2010/wordprocessingDrawing" xmlns:wp="http://schemas.openxmlformats.org/drawingml/2006/wordprocessingDrawing" xmlns:w10="urn:schemas-microsoft-com:office:word" xmlns:w="http://schemas.openxmlformats.org/wordprocessingml/2006/main" xmlns:w14="http://schemas.microsoft.com/office/word/2010/wordml" xmlns:w15="http://schemas.microsoft.com/office/word/2012/wordml" xmlns:w16cex="http://schemas.microsoft.com/office/word/2018/wordml/cex" xmlns:w16cid="http://schemas.microsoft.com/office/word/2016/wordml/cid" xmlns:w16="http://schemas.microsoft.com/office/word/2018/wordml" xmlns:w16sdtdh="http://schemas.microsoft.com/office/word/2020/wordml/sdtdatahash" xmlns:w16se="http://schemas.microsoft.com/office/word/2015/wordml/symex" xmlns:wpg="http://schemas.microsoft.com/office/word/2010/wordprocessingGroup" xmlns:wpi="http://schemas.microsoft.com/office/word/2010/wordprocessingInk" xmlns:wne="http://schemas.microsoft.com/office/word/2006/wordml" xmlns:wps="http://schemas.microsoft.com/office/word/2010/wordprocessingShape" mc:Ignorable="w14 w15 w16se w16cid w16 w16cex w16sdtdh wp14">
   <w:endnote w:type="separator" w:id="-1">
     <w:p>
       <w:pPr>
@@ -527,7 +338,7 @@
 </file>
 
 <file path=word/footnotes.xml><?xml version="1.0" encoding="utf-8"?>
-<w:footnotes xmlns:wpc="http://schemas.microsoft.com/office/word/2010/wordprocessingCanvas" xmlns:cx="http://schemas.microsoft.com/office/drawing/2014/chartex" xmlns:cx1="http://schemas.microsoft.com/office/drawing/2015/9/8/chartex" xmlns:cx2="http://schemas.microsoft.com/office/drawing/2015/10/21/chartex" xmlns:cx3="http://schemas.microsoft.com/office/drawing/2016/5/9/chartex" xmlns:cx4="http://schemas.microsoft.com/office/drawing/2016/5/10/chartex" xmlns:cx5="http://schemas.microsoft.com/office/drawing/2016/5/11/chartex" xmlns:cx6="http://schemas.microsoft.com/office/drawing/2016/5/12/chartex" xmlns:cx7="http://schemas.microsoft.com/office/drawing/2016/5/13/chartex" xmlns:cx8="http://schemas.microsoft.com/office/drawing/2016/5/14/chartex" xmlns:mc="http://schemas.openxmlformats.org/markup-compatibility/2006" xmlns:aink="http://schemas.microsoft.com/office/drawing/2016/ink" xmlns:am3d="http://schemas.microsoft.com/office/drawing/2017/model3d" xmlns:o="urn:schemas-microsoft-com:office:office" xmlns:oel="http://schemas.microsoft.com/office/2019/extlst" xmlns:r="http://schemas.openxmlformats.org/officeDocument/2006/relationships" xmlns:m="http://schemas.openxmlformats.org/officeDocument/2006/math" xmlns:v="urn:schemas-microsoft-com:vml" xmlns:wp14="http://schemas.microsoft.com/office/word/2010/wordprocessingDrawing" xmlns:wp="http://schemas.openxmlformats.org/drawingml/2006/wordprocessingDrawing" xmlns:w10="urn:schemas-microsoft-com:office:word" xmlns:w="http://schemas.openxmlformats.org/wordprocessingml/2006/main" xmlns:w14="http://schemas.microsoft.com/office/word/2010/wordml" xmlns:w15="http://schemas.microsoft.com/office/word/2012/wordml" xmlns:w16cex="http://schemas.microsoft.com/office/word/2018/wordml/cex" xmlns:w16cid="http://schemas.microsoft.com/office/word/2016/wordml/cid" xmlns:w16="http://schemas.microsoft.com/office/word/2018/wordml" xmlns:w16sdtdh="http://schemas.microsoft.com/office/word/2020/wordml/sdtdatahash" xmlns:w16se="http://schemas.microsoft.com/office/word/2015/wordml/symex" xmlns:wpg="http://schemas.microsoft.com/office/word/2010/wordprocessingGroup" xmlns:wpi="http://schemas.microsoft.com/office/word/2010/wordprocessingInk" xmlns:wne="http://schemas.microsoft.com/office/word/2006/wordml" xmlns:wps="http://schemas.microsoft.com/office/word/2010/wordprocessingShape" mc:Ignorable="w14 w15 w16se w16cid w16 w16cex w16sdtdh wp14">
+<w:footnotes xmlns:wpc="http://schemas.microsoft.com/office/word/2010/wordprocessingCanvas" xmlns:cx="http://schemas.microsoft.com/office/drawing/2014/chartex" xmlns:cx1="http://schemas.microsoft.com/office/drawing/2015/9/8/chartex" xmlns:cx2="http://schemas.microsoft.com/office/drawing/2015/10/21/chartex" xmlns:cx3="http://schemas.microsoft.com/office/drawing/2016/5/9/chartex" xmlns:cx4="http://schemas.microsoft.com/office/drawing/2016/5/10/chartex" xmlns:cx5="http://schemas.microsoft.com/office/drawing/2016/5/11/chartex" xmlns:cx6="http://schemas.microsoft.com/office/drawing/2016/5/12/chartex" xmlns:cx7="http://schemas.microsoft.com/office/drawing/2016/5/13/chartex" xmlns:cx8="http://schemas.microsoft.com/office/drawing/2016/5/14/chartex" xmlns:mc="http://schemas.openxmlformats.org/markup-compatibility/2006" xmlns:aink="http://schemas.microsoft.com/office/drawing/2016/ink" xmlns:am3d="http://schemas.microsoft.com/office/drawing/2017/model3d" xmlns:o="urn:schemas-microsoft-com:office:office" xmlns:r="http://schemas.openxmlformats.org/officeDocument/2006/relationships" xmlns:m="http://schemas.openxmlformats.org/officeDocument/2006/math" xmlns:v="urn:schemas-microsoft-com:vml" xmlns:wp14="http://schemas.microsoft.com/office/word/2010/wordprocessingDrawing" xmlns:wp="http://schemas.openxmlformats.org/drawingml/2006/wordprocessingDrawing" xmlns:w10="urn:schemas-microsoft-com:office:word" xmlns:w="http://schemas.openxmlformats.org/wordprocessingml/2006/main" xmlns:w14="http://schemas.microsoft.com/office/word/2010/wordml" xmlns:w15="http://schemas.microsoft.com/office/word/2012/wordml" xmlns:w16cex="http://schemas.microsoft.com/office/word/2018/wordml/cex" xmlns:w16cid="http://schemas.microsoft.com/office/word/2016/wordml/cid" xmlns:w16="http://schemas.microsoft.com/office/word/2018/wordml" xmlns:w16sdtdh="http://schemas.microsoft.com/office/word/2020/wordml/sdtdatahash" xmlns:w16se="http://schemas.microsoft.com/office/word/2015/wordml/symex" xmlns:wpg="http://schemas.microsoft.com/office/word/2010/wordprocessingGroup" xmlns:wpi="http://schemas.microsoft.com/office/word/2010/wordprocessingInk" xmlns:wne="http://schemas.microsoft.com/office/word/2006/wordml" xmlns:wps="http://schemas.microsoft.com/office/word/2010/wordprocessingShape" mc:Ignorable="w14 w15 w16se w16cid w16 w16cex w16sdtdh wp14">
   <w:footnote w:type="separator" w:id="-1">
     <w:p>
       <w:pPr>

</xml_diff>